<commit_message>
log book weeks 5-6
</commit_message>
<xml_diff>
--- a/Log Book - COMP1050.docx
+++ b/Log Book - COMP1050.docx
@@ -369,298 +369,692 @@
       </w:r>
     </w:p>
     <w:p/>
+    <w:p/>
+    <w:p>
+      <w:r>
+        <w:t xml:space="preserve">During today lesson I was assigned to create squares, the colouring of the flow chart, noting any constraints that came up with our design and then collaborating with the team to complete the chart. During this I did have to wait for others to finish their tasks before I could complete mine, this was mainly focused on my colouring activity. I wasn’t asked if I had completed anything, but we were waiting on a team member who wasn’t contributing. I think it would have been a bit hard to allocate equally, maybe a volunteering system would’ve helped with any perceived differing workloads. Information at the start of the session would’ve helped particularly around just everyone getting set up on </w:t>
+      </w:r>
+      <w:proofErr w:type="spellStart"/>
+      <w:r>
+        <w:t>lucidchart</w:t>
+      </w:r>
+      <w:proofErr w:type="spellEnd"/>
+      <w:r>
+        <w:t xml:space="preserve"> and </w:t>
+      </w:r>
+      <w:proofErr w:type="spellStart"/>
+      <w:r>
+        <w:t>trello</w:t>
+      </w:r>
+      <w:proofErr w:type="spellEnd"/>
+      <w:r>
+        <w:t xml:space="preserve"> before any activities started and getting verbal confirmation. My team would </w:t>
+      </w:r>
+      <w:r>
+        <w:t>have</w:t>
+      </w:r>
+      <w:r>
+        <w:t xml:space="preserve"> approached this </w:t>
+      </w:r>
+      <w:r>
+        <w:t>differently</w:t>
+      </w:r>
+      <w:r>
+        <w:t>, possibly by using the scrum approach to outline the entire task at the start, and then only starting the actual activity.</w:t>
+      </w:r>
+      <w:r>
+        <w:t xml:space="preserve"> It is important during task allocation activities to think about task dependencies and how that affects allocation and scheduling. For example, different working hours or time zones can impact dates/ and times when people can get together or when confusion on when items are due. Other difficulties may be differing skill levels in the team, and general performance. There is a potential for a domino effect to sink the project. </w:t>
+      </w:r>
+    </w:p>
+    <w:p/>
+    <w:p>
+      <w:r>
+        <w:t xml:space="preserve">Some observations on </w:t>
+      </w:r>
+      <w:proofErr w:type="spellStart"/>
+      <w:r>
+        <w:t>trello</w:t>
+      </w:r>
+      <w:proofErr w:type="spellEnd"/>
+      <w:r>
+        <w:t xml:space="preserve"> </w:t>
+      </w:r>
+      <w:proofErr w:type="gramStart"/>
+      <w:r>
+        <w:t>is</w:t>
+      </w:r>
+      <w:proofErr w:type="gramEnd"/>
+      <w:r>
+        <w:t xml:space="preserve"> how it could apply to my current corporate role as well as how useful it would be to ensure correct software project design, accountability, highlighting of issues, quality of work. I do intend to incorporate this into different aspects of my life including in-class </w:t>
+      </w:r>
+      <w:proofErr w:type="gramStart"/>
+      <w:r>
+        <w:t>team work</w:t>
+      </w:r>
+      <w:proofErr w:type="gramEnd"/>
+      <w:r>
+        <w:t xml:space="preserve">, assignments, possibly goal planning, and work. I think there could be some increased functionality added to </w:t>
+      </w:r>
+      <w:proofErr w:type="spellStart"/>
+      <w:proofErr w:type="gramStart"/>
+      <w:r>
+        <w:t>trello</w:t>
+      </w:r>
+      <w:proofErr w:type="spellEnd"/>
+      <w:r>
+        <w:t>,</w:t>
+      </w:r>
+      <w:r>
+        <w:t>.</w:t>
+      </w:r>
+      <w:proofErr w:type="gramEnd"/>
+    </w:p>
+    <w:p/>
+    <w:p/>
+    <w:p>
+      <w:r>
+        <w:t xml:space="preserve">Logbook Week </w:t>
+      </w:r>
+      <w:proofErr w:type="gramStart"/>
+      <w:r>
+        <w:t>4;</w:t>
+      </w:r>
+      <w:proofErr w:type="gramEnd"/>
+    </w:p>
+    <w:p>
+      <w:pPr>
+        <w:pStyle w:val="ListParagraph"/>
+        <w:spacing w:before="100" w:beforeAutospacing="1" w:after="100" w:afterAutospacing="1"/>
+        <w:rPr>
+          <w:rFonts w:ascii="ArialMT" w:eastAsia="Times New Roman" w:hAnsi="ArialMT" w:cs="Times New Roman"/>
+          <w:lang w:eastAsia="en-GB"/>
+        </w:rPr>
+      </w:pPr>
+    </w:p>
+    <w:p>
+      <w:pPr>
+        <w:pStyle w:val="ListParagraph"/>
+        <w:spacing w:before="100" w:beforeAutospacing="1" w:after="100" w:afterAutospacing="1"/>
+        <w:rPr>
+          <w:rFonts w:ascii="ArialMT" w:eastAsia="Times New Roman" w:hAnsi="ArialMT" w:cs="Times New Roman"/>
+          <w:lang w:eastAsia="en-GB"/>
+        </w:rPr>
+      </w:pPr>
+    </w:p>
+    <w:p>
+      <w:pPr>
+        <w:pStyle w:val="ListParagraph"/>
+        <w:spacing w:before="100" w:beforeAutospacing="1" w:after="100" w:afterAutospacing="1"/>
+        <w:rPr>
+          <w:rFonts w:ascii="ArialMT" w:eastAsia="Times New Roman" w:hAnsi="ArialMT" w:cs="Times New Roman"/>
+          <w:lang w:eastAsia="en-GB"/>
+        </w:rPr>
+      </w:pPr>
+      <w:r>
+        <w:rPr>
+          <w:rFonts w:ascii="ArialMT" w:eastAsia="Times New Roman" w:hAnsi="ArialMT" w:cs="Times New Roman"/>
+          <w:lang w:eastAsia="en-GB"/>
+        </w:rPr>
+        <w:t xml:space="preserve">It took quite a while to download all the necessary software as I was on MacOS, but once I was able to do that, with support from a knowledgeable team member I was able to successfully able to execute </w:t>
+      </w:r>
+      <w:r>
+        <w:rPr>
+          <w:rFonts w:ascii="ArialMT" w:eastAsia="Times New Roman" w:hAnsi="ArialMT" w:cs="Times New Roman"/>
+          <w:lang w:eastAsia="en-GB"/>
+        </w:rPr>
+        <w:t>several</w:t>
+      </w:r>
+      <w:r>
+        <w:rPr>
+          <w:rFonts w:ascii="ArialMT" w:eastAsia="Times New Roman" w:hAnsi="ArialMT" w:cs="Times New Roman"/>
+          <w:lang w:eastAsia="en-GB"/>
+        </w:rPr>
+        <w:t xml:space="preserve"> commands in terminal to commit and push a text document up to </w:t>
+      </w:r>
+      <w:proofErr w:type="spellStart"/>
+      <w:r>
+        <w:rPr>
+          <w:rFonts w:ascii="ArialMT" w:eastAsia="Times New Roman" w:hAnsi="ArialMT" w:cs="Times New Roman"/>
+          <w:lang w:eastAsia="en-GB"/>
+        </w:rPr>
+        <w:t>github</w:t>
+      </w:r>
+      <w:proofErr w:type="spellEnd"/>
+      <w:r>
+        <w:rPr>
+          <w:rFonts w:ascii="ArialMT" w:eastAsia="Times New Roman" w:hAnsi="ArialMT" w:cs="Times New Roman"/>
+          <w:lang w:eastAsia="en-GB"/>
+        </w:rPr>
+        <w:t xml:space="preserve">. </w:t>
+      </w:r>
+    </w:p>
+    <w:p>
+      <w:pPr>
+        <w:pStyle w:val="ListParagraph"/>
+        <w:spacing w:before="100" w:beforeAutospacing="1" w:after="100" w:afterAutospacing="1"/>
+        <w:rPr>
+          <w:rFonts w:ascii="ArialMT" w:eastAsia="Times New Roman" w:hAnsi="ArialMT" w:cs="Times New Roman"/>
+          <w:lang w:eastAsia="en-GB"/>
+        </w:rPr>
+      </w:pPr>
+    </w:p>
+    <w:p>
+      <w:pPr>
+        <w:pStyle w:val="ListParagraph"/>
+        <w:spacing w:before="100" w:beforeAutospacing="1" w:after="100" w:afterAutospacing="1"/>
+        <w:rPr>
+          <w:rFonts w:ascii="ArialMT" w:eastAsia="Times New Roman" w:hAnsi="ArialMT" w:cs="Times New Roman"/>
+          <w:lang w:eastAsia="en-GB"/>
+        </w:rPr>
+      </w:pPr>
+      <w:r>
+        <w:rPr>
+          <w:rFonts w:ascii="ArialMT" w:eastAsia="Times New Roman" w:hAnsi="ArialMT" w:cs="Times New Roman"/>
+          <w:lang w:eastAsia="en-GB"/>
+        </w:rPr>
+        <w:t>I had a much easier time with anaconda, and everything seemed to be preinstalled through the download and had no issues unlike some of my team members.</w:t>
+      </w:r>
+    </w:p>
+    <w:p>
+      <w:pPr>
+        <w:pStyle w:val="ListParagraph"/>
+        <w:spacing w:before="100" w:beforeAutospacing="1" w:after="100" w:afterAutospacing="1"/>
+        <w:rPr>
+          <w:rFonts w:ascii="ArialMT" w:eastAsia="Times New Roman" w:hAnsi="ArialMT" w:cs="Times New Roman"/>
+          <w:lang w:eastAsia="en-GB"/>
+        </w:rPr>
+      </w:pPr>
+    </w:p>
+    <w:p>
+      <w:pPr>
+        <w:pStyle w:val="ListParagraph"/>
+        <w:spacing w:before="100" w:beforeAutospacing="1" w:after="100" w:afterAutospacing="1"/>
+        <w:rPr>
+          <w:rFonts w:ascii="ArialMT" w:eastAsia="Times New Roman" w:hAnsi="ArialMT" w:cs="Times New Roman"/>
+          <w:lang w:eastAsia="en-GB"/>
+        </w:rPr>
+      </w:pPr>
+      <w:r>
+        <w:rPr>
+          <w:rFonts w:ascii="ArialMT" w:eastAsia="Times New Roman" w:hAnsi="ArialMT" w:cs="Times New Roman"/>
+          <w:lang w:eastAsia="en-GB"/>
+        </w:rPr>
+        <w:t>We were able to successfully get a broad understanding of what was happening, which was we were measuring either gyroscope or acceleration data. We spent quite a long time discussing and were also able to correctly determine the 24</w:t>
+      </w:r>
+      <w:r>
+        <w:rPr>
+          <w:rFonts w:ascii="ArialMT" w:eastAsia="Times New Roman" w:hAnsi="ArialMT" w:cs="Times New Roman"/>
+          <w:vertAlign w:val="superscript"/>
+          <w:lang w:eastAsia="en-GB"/>
+        </w:rPr>
+        <w:t>th</w:t>
+      </w:r>
+      <w:r>
+        <w:rPr>
+          <w:rFonts w:ascii="ArialMT" w:eastAsia="Times New Roman" w:hAnsi="ArialMT" w:cs="Times New Roman"/>
+          <w:lang w:eastAsia="en-GB"/>
+        </w:rPr>
+        <w:t xml:space="preserve"> column was a label for something.</w:t>
+      </w:r>
+    </w:p>
+    <w:p>
+      <w:pPr>
+        <w:pStyle w:val="ListParagraph"/>
+        <w:spacing w:before="100" w:beforeAutospacing="1" w:after="100" w:afterAutospacing="1"/>
+        <w:rPr>
+          <w:rFonts w:ascii="ArialMT" w:eastAsia="Times New Roman" w:hAnsi="ArialMT" w:cs="Times New Roman"/>
+          <w:lang w:eastAsia="en-GB"/>
+        </w:rPr>
+      </w:pPr>
+    </w:p>
+    <w:p>
+      <w:pPr>
+        <w:pStyle w:val="ListParagraph"/>
+        <w:spacing w:before="100" w:beforeAutospacing="1" w:after="100" w:afterAutospacing="1"/>
+        <w:rPr>
+          <w:rFonts w:ascii="ArialMT" w:eastAsia="Times New Roman" w:hAnsi="ArialMT" w:cs="Times New Roman"/>
+          <w:lang w:eastAsia="en-GB"/>
+        </w:rPr>
+      </w:pPr>
+    </w:p>
+    <w:p>
+      <w:pPr>
+        <w:pStyle w:val="ListParagraph"/>
+        <w:spacing w:before="100" w:beforeAutospacing="1" w:after="100" w:afterAutospacing="1"/>
+        <w:rPr>
+          <w:rFonts w:ascii="ArialMT" w:eastAsia="Times New Roman" w:hAnsi="ArialMT" w:cs="Times New Roman"/>
+          <w:lang w:eastAsia="en-GB"/>
+        </w:rPr>
+      </w:pPr>
+    </w:p>
+    <w:p>
+      <w:pPr>
+        <w:pStyle w:val="ListParagraph"/>
+        <w:spacing w:before="100" w:beforeAutospacing="1" w:after="100" w:afterAutospacing="1"/>
+        <w:rPr>
+          <w:rFonts w:ascii="ArialMT" w:eastAsia="Times New Roman" w:hAnsi="ArialMT" w:cs="Times New Roman"/>
+          <w:lang w:eastAsia="en-GB"/>
+        </w:rPr>
+      </w:pPr>
+    </w:p>
+    <w:p>
+      <w:pPr>
+        <w:pStyle w:val="ListParagraph"/>
+        <w:spacing w:before="100" w:beforeAutospacing="1" w:after="100" w:afterAutospacing="1"/>
+        <w:rPr>
+          <w:rFonts w:ascii="ArialMT" w:eastAsia="Times New Roman" w:hAnsi="ArialMT" w:cs="Times New Roman"/>
+          <w:lang w:eastAsia="en-GB"/>
+        </w:rPr>
+      </w:pPr>
+    </w:p>
+    <w:p>
+      <w:pPr>
+        <w:pStyle w:val="ListParagraph"/>
+        <w:spacing w:before="100" w:beforeAutospacing="1" w:after="100" w:afterAutospacing="1"/>
+        <w:rPr>
+          <w:rFonts w:ascii="ArialMT" w:eastAsia="Times New Roman" w:hAnsi="ArialMT" w:cs="Times New Roman"/>
+          <w:lang w:eastAsia="en-GB"/>
+        </w:rPr>
+      </w:pPr>
+      <w:proofErr w:type="spellStart"/>
+      <w:r>
+        <w:rPr>
+          <w:rFonts w:ascii="ArialMT" w:eastAsia="Times New Roman" w:hAnsi="ArialMT" w:cs="Times New Roman"/>
+          <w:lang w:eastAsia="en-GB"/>
+        </w:rPr>
+        <w:t>LogBook</w:t>
+      </w:r>
+      <w:proofErr w:type="spellEnd"/>
+      <w:r>
+        <w:rPr>
+          <w:rFonts w:ascii="ArialMT" w:eastAsia="Times New Roman" w:hAnsi="ArialMT" w:cs="Times New Roman"/>
+          <w:lang w:eastAsia="en-GB"/>
+        </w:rPr>
+        <w:t xml:space="preserve"> week 5 –</w:t>
+      </w:r>
+    </w:p>
+    <w:p>
+      <w:pPr>
+        <w:pStyle w:val="ListParagraph"/>
+        <w:spacing w:before="100" w:beforeAutospacing="1" w:after="100" w:afterAutospacing="1"/>
+        <w:rPr>
+          <w:rFonts w:ascii="ArialMT" w:eastAsia="Times New Roman" w:hAnsi="ArialMT" w:cs="Times New Roman"/>
+          <w:lang w:eastAsia="en-GB"/>
+        </w:rPr>
+      </w:pPr>
+    </w:p>
+    <w:p>
+      <w:pPr>
+        <w:pStyle w:val="ListParagraph"/>
+        <w:spacing w:before="100" w:beforeAutospacing="1" w:after="100" w:afterAutospacing="1"/>
+        <w:rPr>
+          <w:rFonts w:ascii="ArialMT" w:eastAsia="Times New Roman" w:hAnsi="ArialMT" w:cs="Times New Roman"/>
+          <w:lang w:eastAsia="en-GB"/>
+        </w:rPr>
+      </w:pPr>
+      <w:r>
+        <w:rPr>
+          <w:rFonts w:ascii="ArialMT" w:eastAsia="Times New Roman" w:hAnsi="ArialMT" w:cs="Times New Roman"/>
+          <w:lang w:eastAsia="en-GB"/>
+        </w:rPr>
+        <w:t>Getting much more comfortable with some of the Git Commands and seeing the utility in how it would be used in a project environment.</w:t>
+      </w:r>
+    </w:p>
+    <w:p>
+      <w:pPr>
+        <w:pStyle w:val="ListParagraph"/>
+        <w:spacing w:before="100" w:beforeAutospacing="1" w:after="100" w:afterAutospacing="1"/>
+        <w:rPr>
+          <w:rFonts w:ascii="ArialMT" w:eastAsia="Times New Roman" w:hAnsi="ArialMT" w:cs="Times New Roman"/>
+          <w:lang w:eastAsia="en-GB"/>
+        </w:rPr>
+      </w:pPr>
+    </w:p>
+    <w:p>
+      <w:pPr>
+        <w:pStyle w:val="ListParagraph"/>
+        <w:spacing w:before="100" w:beforeAutospacing="1" w:after="100" w:afterAutospacing="1"/>
+        <w:rPr>
+          <w:rFonts w:ascii="ArialMT" w:eastAsia="Times New Roman" w:hAnsi="ArialMT" w:cs="Times New Roman"/>
+          <w:lang w:eastAsia="en-GB"/>
+        </w:rPr>
+      </w:pPr>
+      <w:r>
+        <w:rPr>
+          <w:rFonts w:ascii="ArialMT" w:eastAsia="Times New Roman" w:hAnsi="ArialMT" w:cs="Times New Roman"/>
+          <w:lang w:eastAsia="en-GB"/>
+        </w:rPr>
+        <w:t>Colm’s knowledge of various systems has been instrumental to out teams</w:t>
+      </w:r>
+      <w:r>
+        <w:rPr>
+          <w:rFonts w:ascii="ArialMT" w:eastAsia="Times New Roman" w:hAnsi="ArialMT" w:cs="Times New Roman" w:hint="eastAsia"/>
+          <w:lang w:eastAsia="en-GB"/>
+        </w:rPr>
+        <w:t>’</w:t>
+      </w:r>
+      <w:r>
+        <w:rPr>
+          <w:rFonts w:ascii="ArialMT" w:eastAsia="Times New Roman" w:hAnsi="ArialMT" w:cs="Times New Roman"/>
+          <w:lang w:eastAsia="en-GB"/>
+        </w:rPr>
+        <w:t xml:space="preserve"> ability to problem solve any technical issues we run into, but also in our ability to interpret the code we are reviewing. We were successfully able to complete all activities assigned to us this week.</w:t>
+      </w:r>
+    </w:p>
+    <w:p>
+      <w:pPr>
+        <w:pStyle w:val="ListParagraph"/>
+        <w:spacing w:before="100" w:beforeAutospacing="1" w:after="100" w:afterAutospacing="1"/>
+        <w:rPr>
+          <w:rFonts w:ascii="ArialMT" w:eastAsia="Times New Roman" w:hAnsi="ArialMT" w:cs="Times New Roman"/>
+          <w:lang w:eastAsia="en-GB"/>
+        </w:rPr>
+      </w:pPr>
+    </w:p>
+    <w:p>
+      <w:pPr>
+        <w:pStyle w:val="ListParagraph"/>
+        <w:spacing w:before="100" w:beforeAutospacing="1" w:after="100" w:afterAutospacing="1"/>
+        <w:rPr>
+          <w:rFonts w:ascii="ArialMT" w:eastAsia="Times New Roman" w:hAnsi="ArialMT" w:cs="Times New Roman"/>
+          <w:lang w:eastAsia="en-GB"/>
+        </w:rPr>
+      </w:pPr>
+      <w:r>
+        <w:rPr>
+          <w:rFonts w:ascii="ArialMT" w:eastAsia="Times New Roman" w:hAnsi="ArialMT" w:cs="Times New Roman"/>
+          <w:lang w:eastAsia="en-GB"/>
+        </w:rPr>
+        <w:t>I am a bit behind in the lectures and desperately need to catch up but doesn’t seem to be hindering my practicals now. Can’t allow the lack of ‘punishment’ to dissuade me from catch up and then staying on top of the lectures.</w:t>
+      </w:r>
+    </w:p>
+    <w:p>
+      <w:pPr>
+        <w:pStyle w:val="ListParagraph"/>
+        <w:spacing w:before="100" w:beforeAutospacing="1" w:after="100" w:afterAutospacing="1"/>
+        <w:rPr>
+          <w:rFonts w:ascii="ArialMT" w:eastAsia="Times New Roman" w:hAnsi="ArialMT" w:cs="Times New Roman"/>
+          <w:lang w:eastAsia="en-GB"/>
+        </w:rPr>
+      </w:pPr>
+    </w:p>
+    <w:p>
+      <w:pPr>
+        <w:pStyle w:val="ListParagraph"/>
+        <w:spacing w:before="100" w:beforeAutospacing="1" w:after="100" w:afterAutospacing="1"/>
+        <w:rPr>
+          <w:rFonts w:ascii="ArialMT" w:eastAsia="Times New Roman" w:hAnsi="ArialMT" w:cs="Times New Roman"/>
+          <w:lang w:eastAsia="en-GB"/>
+        </w:rPr>
+      </w:pPr>
+      <w:r>
+        <w:rPr>
+          <w:rFonts w:ascii="ArialMT" w:eastAsia="Times New Roman" w:hAnsi="ArialMT" w:cs="Times New Roman"/>
+          <w:lang w:eastAsia="en-GB"/>
+        </w:rPr>
+        <w:t xml:space="preserve">Spent a bit of time on personal matters with the group giving suggestions on internships/jobs, </w:t>
+      </w:r>
+      <w:r>
+        <w:rPr>
+          <w:rFonts w:ascii="ArialMT" w:eastAsia="Times New Roman" w:hAnsi="ArialMT" w:cs="Times New Roman"/>
+          <w:lang w:eastAsia="en-GB"/>
+        </w:rPr>
+        <w:t>and</w:t>
+      </w:r>
+      <w:r>
+        <w:rPr>
+          <w:rFonts w:ascii="ArialMT" w:eastAsia="Times New Roman" w:hAnsi="ArialMT" w:cs="Times New Roman"/>
+          <w:lang w:eastAsia="en-GB"/>
+        </w:rPr>
+        <w:t xml:space="preserve"> some issues the members were having with units they are doing this </w:t>
+      </w:r>
+      <w:proofErr w:type="spellStart"/>
+      <w:r>
+        <w:rPr>
+          <w:rFonts w:ascii="ArialMT" w:eastAsia="Times New Roman" w:hAnsi="ArialMT" w:cs="Times New Roman"/>
+          <w:lang w:eastAsia="en-GB"/>
+        </w:rPr>
+        <w:t>sem</w:t>
+      </w:r>
+      <w:proofErr w:type="spellEnd"/>
+      <w:r>
+        <w:rPr>
+          <w:rFonts w:ascii="ArialMT" w:eastAsia="Times New Roman" w:hAnsi="ArialMT" w:cs="Times New Roman"/>
+          <w:lang w:eastAsia="en-GB"/>
+        </w:rPr>
+        <w:t>, that I have already completed.</w:t>
+      </w:r>
+      <w:r>
+        <w:rPr>
+          <w:rFonts w:ascii="ArialMT" w:eastAsia="Times New Roman" w:hAnsi="ArialMT" w:cs="Times New Roman"/>
+          <w:lang w:eastAsia="en-GB"/>
+        </w:rPr>
+        <w:t xml:space="preserve"> </w:t>
+      </w:r>
+    </w:p>
+    <w:p>
+      <w:pPr>
+        <w:pStyle w:val="ListParagraph"/>
+        <w:spacing w:before="100" w:beforeAutospacing="1" w:after="100" w:afterAutospacing="1"/>
+        <w:rPr>
+          <w:rFonts w:ascii="ArialMT" w:eastAsia="Times New Roman" w:hAnsi="ArialMT" w:cs="Times New Roman"/>
+          <w:lang w:eastAsia="en-GB"/>
+        </w:rPr>
+      </w:pPr>
+    </w:p>
+    <w:p>
+      <w:pPr>
+        <w:pStyle w:val="ListParagraph"/>
+        <w:spacing w:before="100" w:beforeAutospacing="1" w:after="100" w:afterAutospacing="1"/>
+        <w:rPr>
+          <w:rFonts w:ascii="ArialMT" w:eastAsia="Times New Roman" w:hAnsi="ArialMT" w:cs="Times New Roman"/>
+          <w:lang w:eastAsia="en-GB"/>
+        </w:rPr>
+      </w:pPr>
+      <w:r>
+        <w:rPr>
+          <w:rFonts w:ascii="ArialMT" w:eastAsia="Times New Roman" w:hAnsi="ArialMT" w:cs="Times New Roman"/>
+          <w:lang w:eastAsia="en-GB"/>
+        </w:rPr>
+        <w:t>I do need some spend more time learning about version control/git/anaconda</w:t>
+      </w:r>
+    </w:p>
+    <w:p>
+      <w:pPr>
+        <w:pStyle w:val="ListParagraph"/>
+        <w:spacing w:before="100" w:beforeAutospacing="1" w:after="100" w:afterAutospacing="1"/>
+        <w:rPr>
+          <w:rFonts w:ascii="ArialMT" w:eastAsia="Times New Roman" w:hAnsi="ArialMT" w:cs="Times New Roman"/>
+          <w:lang w:eastAsia="en-GB"/>
+        </w:rPr>
+      </w:pPr>
+    </w:p>
+    <w:p>
+      <w:pPr>
+        <w:pStyle w:val="ListParagraph"/>
+        <w:spacing w:before="100" w:beforeAutospacing="1" w:after="100" w:afterAutospacing="1"/>
+        <w:rPr>
+          <w:rFonts w:ascii="ArialMT" w:eastAsia="Times New Roman" w:hAnsi="ArialMT" w:cs="Times New Roman"/>
+          <w:lang w:eastAsia="en-GB"/>
+        </w:rPr>
+      </w:pPr>
+    </w:p>
+    <w:p>
+      <w:pPr>
+        <w:pStyle w:val="ListParagraph"/>
+        <w:spacing w:before="100" w:beforeAutospacing="1" w:after="100" w:afterAutospacing="1"/>
+        <w:rPr>
+          <w:rFonts w:ascii="ArialMT" w:eastAsia="Times New Roman" w:hAnsi="ArialMT" w:cs="Times New Roman"/>
+          <w:lang w:eastAsia="en-GB"/>
+        </w:rPr>
+      </w:pPr>
+    </w:p>
+    <w:p>
+      <w:pPr>
+        <w:pStyle w:val="ListParagraph"/>
+        <w:spacing w:before="100" w:beforeAutospacing="1" w:after="100" w:afterAutospacing="1"/>
+        <w:rPr>
+          <w:rFonts w:ascii="ArialMT" w:eastAsia="Times New Roman" w:hAnsi="ArialMT" w:cs="Times New Roman"/>
+          <w:lang w:eastAsia="en-GB"/>
+        </w:rPr>
+      </w:pPr>
+    </w:p>
+    <w:p>
+      <w:pPr>
+        <w:pStyle w:val="ListParagraph"/>
+        <w:spacing w:before="100" w:beforeAutospacing="1" w:after="100" w:afterAutospacing="1"/>
+        <w:rPr>
+          <w:rFonts w:ascii="ArialMT" w:eastAsia="Times New Roman" w:hAnsi="ArialMT" w:cs="Times New Roman"/>
+          <w:lang w:eastAsia="en-GB"/>
+        </w:rPr>
+      </w:pPr>
+    </w:p>
+    <w:p>
+      <w:pPr>
+        <w:pStyle w:val="ListParagraph"/>
+        <w:spacing w:before="100" w:beforeAutospacing="1" w:after="100" w:afterAutospacing="1"/>
+        <w:rPr>
+          <w:rFonts w:ascii="ArialMT" w:eastAsia="Times New Roman" w:hAnsi="ArialMT" w:cs="Times New Roman"/>
+          <w:lang w:eastAsia="en-GB"/>
+        </w:rPr>
+      </w:pPr>
+      <w:r>
+        <w:rPr>
+          <w:rFonts w:ascii="ArialMT" w:eastAsia="Times New Roman" w:hAnsi="ArialMT" w:cs="Times New Roman"/>
+          <w:lang w:eastAsia="en-GB"/>
+        </w:rPr>
+        <w:t>Logbook Week 6-</w:t>
+      </w:r>
+    </w:p>
+    <w:p>
+      <w:pPr>
+        <w:pStyle w:val="ListParagraph"/>
+        <w:spacing w:before="100" w:beforeAutospacing="1" w:after="100" w:afterAutospacing="1"/>
+        <w:rPr>
+          <w:rFonts w:ascii="ArialMT" w:eastAsia="Times New Roman" w:hAnsi="ArialMT" w:cs="Times New Roman"/>
+          <w:lang w:eastAsia="en-GB"/>
+        </w:rPr>
+      </w:pPr>
+    </w:p>
+    <w:p>
+      <w:pPr>
+        <w:pStyle w:val="ListParagraph"/>
+        <w:spacing w:before="100" w:beforeAutospacing="1" w:after="100" w:afterAutospacing="1"/>
+        <w:rPr>
+          <w:rFonts w:ascii="ArialMT" w:eastAsia="Times New Roman" w:hAnsi="ArialMT" w:cs="Times New Roman"/>
+          <w:lang w:eastAsia="en-GB"/>
+        </w:rPr>
+      </w:pPr>
+      <w:r>
+        <w:rPr>
+          <w:rFonts w:ascii="ArialMT" w:eastAsia="Times New Roman" w:hAnsi="ArialMT" w:cs="Times New Roman"/>
+          <w:lang w:eastAsia="en-GB"/>
+        </w:rPr>
+        <w:t xml:space="preserve">Was genuinely interesting learning about machine learning today, accuracies, confusion matrixes, all make sense. Interesting to see if there is a better way to compare confusion matrixes. As a team we were able to successfully get through all the changes aside from the very last challenge. Today I was assigned to write </w:t>
+      </w:r>
+      <w:r>
+        <w:rPr>
+          <w:rFonts w:ascii="ArialMT" w:eastAsia="Times New Roman" w:hAnsi="ArialMT" w:cs="Times New Roman"/>
+          <w:lang w:eastAsia="en-GB"/>
+        </w:rPr>
+        <w:t xml:space="preserve">for the class in </w:t>
+      </w:r>
+      <w:proofErr w:type="spellStart"/>
+      <w:r>
+        <w:rPr>
+          <w:rFonts w:ascii="ArialMT" w:eastAsia="Times New Roman" w:hAnsi="ArialMT" w:cs="Times New Roman"/>
+          <w:lang w:eastAsia="en-GB"/>
+        </w:rPr>
+        <w:t>juypter</w:t>
+      </w:r>
+      <w:proofErr w:type="spellEnd"/>
+      <w:r>
+        <w:rPr>
+          <w:rFonts w:ascii="ArialMT" w:eastAsia="Times New Roman" w:hAnsi="ArialMT" w:cs="Times New Roman"/>
+          <w:lang w:eastAsia="en-GB"/>
+        </w:rPr>
+        <w:t xml:space="preserve"> notes to and to push everything up to git. </w:t>
+      </w:r>
+    </w:p>
+    <w:p>
+      <w:pPr>
+        <w:pStyle w:val="ListParagraph"/>
+        <w:spacing w:before="100" w:beforeAutospacing="1" w:after="100" w:afterAutospacing="1"/>
+        <w:rPr>
+          <w:rFonts w:ascii="ArialMT" w:eastAsia="Times New Roman" w:hAnsi="ArialMT" w:cs="Times New Roman"/>
+          <w:lang w:eastAsia="en-GB"/>
+        </w:rPr>
+      </w:pPr>
+    </w:p>
+    <w:p>
+      <w:pPr>
+        <w:pStyle w:val="ListParagraph"/>
+        <w:spacing w:before="100" w:beforeAutospacing="1" w:after="100" w:afterAutospacing="1"/>
+        <w:rPr>
+          <w:rFonts w:ascii="ArialMT" w:eastAsia="Times New Roman" w:hAnsi="ArialMT" w:cs="Times New Roman"/>
+          <w:lang w:eastAsia="en-GB"/>
+        </w:rPr>
+      </w:pPr>
+      <w:r>
+        <w:rPr>
+          <w:rFonts w:ascii="ArialMT" w:eastAsia="Times New Roman" w:hAnsi="ArialMT" w:cs="Times New Roman"/>
+          <w:lang w:eastAsia="en-GB"/>
+        </w:rPr>
+        <w:t xml:space="preserve">We spent quite a bit of time learning about confusion matrixes, </w:t>
+      </w:r>
+      <w:proofErr w:type="gramStart"/>
+      <w:r>
+        <w:rPr>
+          <w:rFonts w:ascii="ArialMT" w:eastAsia="Times New Roman" w:hAnsi="ArialMT" w:cs="Times New Roman"/>
+          <w:lang w:eastAsia="en-GB"/>
+        </w:rPr>
+        <w:t>and also</w:t>
+      </w:r>
+      <w:proofErr w:type="gramEnd"/>
+      <w:r>
+        <w:rPr>
+          <w:rFonts w:ascii="ArialMT" w:eastAsia="Times New Roman" w:hAnsi="ArialMT" w:cs="Times New Roman"/>
+          <w:lang w:eastAsia="en-GB"/>
+        </w:rPr>
+        <w:t xml:space="preserve"> spent quite a significant amount of time on type 1/ type 2 problems which we still don’t fully understand based on the context of the problem.</w:t>
+      </w:r>
+    </w:p>
+    <w:p>
+      <w:pPr>
+        <w:pStyle w:val="ListParagraph"/>
+        <w:spacing w:before="100" w:beforeAutospacing="1" w:after="100" w:afterAutospacing="1"/>
+        <w:rPr>
+          <w:rFonts w:ascii="ArialMT" w:eastAsia="Times New Roman" w:hAnsi="ArialMT" w:cs="Times New Roman"/>
+          <w:lang w:eastAsia="en-GB"/>
+        </w:rPr>
+      </w:pPr>
+    </w:p>
+    <w:p>
+      <w:pPr>
+        <w:pStyle w:val="ListParagraph"/>
+        <w:spacing w:before="100" w:beforeAutospacing="1" w:after="100" w:afterAutospacing="1"/>
+        <w:rPr>
+          <w:rFonts w:ascii="Times New Roman" w:eastAsia="Times New Roman" w:hAnsi="Times New Roman" w:cs="Times New Roman"/>
+          <w:lang w:eastAsia="en-GB"/>
+        </w:rPr>
+      </w:pPr>
+      <w:r>
+        <w:rPr>
+          <w:rFonts w:ascii="ArialMT" w:eastAsia="Times New Roman" w:hAnsi="ArialMT" w:cs="Times New Roman"/>
+          <w:lang w:eastAsia="en-GB"/>
+        </w:rPr>
+        <w:t>Overall, feeling quite happy with the group and how we are progressing.</w:t>
+      </w:r>
+    </w:p>
     <w:p>
       <w:pPr>
         <w:pStyle w:val="NormalWeb"/>
-        <w:numPr>
-          <w:ilvl w:val="0"/>
-          <w:numId w:val="9"/>
-        </w:numPr>
         <w:rPr>
           <w:rFonts w:ascii="SymbolMT" w:hAnsi="SymbolMT"/>
         </w:rPr>
       </w:pPr>
-      <w:r>
-        <w:rPr>
-          <w:rFonts w:ascii="ArialMT" w:hAnsi="ArialMT"/>
-        </w:rPr>
-        <w:t xml:space="preserve">What tasks did you have assigned to you? </w:t>
-      </w:r>
-    </w:p>
-    <w:p>
-      <w:pPr>
-        <w:pStyle w:val="NormalWeb"/>
-        <w:numPr>
-          <w:ilvl w:val="0"/>
-          <w:numId w:val="9"/>
-        </w:numPr>
-        <w:rPr>
-          <w:rFonts w:ascii="SymbolMT" w:hAnsi="SymbolMT"/>
-        </w:rPr>
-      </w:pPr>
-      <w:r>
-        <w:rPr>
-          <w:rFonts w:ascii="ArialMT" w:hAnsi="ArialMT"/>
-        </w:rPr>
-        <w:t xml:space="preserve">Did you need to wait for any other tasks to be completed before you could start your tasks? </w:t>
-      </w:r>
-    </w:p>
-    <w:p>
-      <w:pPr>
-        <w:pStyle w:val="NormalWeb"/>
-        <w:numPr>
-          <w:ilvl w:val="0"/>
-          <w:numId w:val="9"/>
-        </w:numPr>
-        <w:rPr>
-          <w:rFonts w:ascii="SymbolMT" w:hAnsi="SymbolMT"/>
-        </w:rPr>
-      </w:pPr>
-      <w:r>
-        <w:rPr>
-          <w:rFonts w:ascii="ArialMT" w:hAnsi="ArialMT"/>
-        </w:rPr>
-        <w:t xml:space="preserve">Did you have anyone else in your group asking (politely or otherwise) if you had completed </w:t>
-      </w:r>
-    </w:p>
-    <w:p>
-      <w:pPr>
-        <w:pStyle w:val="NormalWeb"/>
-        <w:ind w:left="720"/>
-        <w:rPr>
-          <w:rFonts w:ascii="SymbolMT" w:hAnsi="SymbolMT"/>
-        </w:rPr>
-      </w:pPr>
-      <w:r>
-        <w:rPr>
-          <w:rFonts w:ascii="ArialMT" w:hAnsi="ArialMT"/>
-        </w:rPr>
-        <w:t xml:space="preserve">a certain task yet? </w:t>
-      </w:r>
-    </w:p>
-    <w:p>
-      <w:pPr>
-        <w:pStyle w:val="NormalWeb"/>
-        <w:numPr>
-          <w:ilvl w:val="0"/>
-          <w:numId w:val="9"/>
-        </w:numPr>
-        <w:rPr>
-          <w:rFonts w:ascii="SymbolMT" w:hAnsi="SymbolMT"/>
-        </w:rPr>
-      </w:pPr>
-      <w:r>
-        <w:rPr>
-          <w:rFonts w:ascii="ArialMT" w:hAnsi="ArialMT"/>
-        </w:rPr>
-        <w:t xml:space="preserve">How could these tasks have been assigned (but still equally distributed) so that the </w:t>
-      </w:r>
-      <w:proofErr w:type="gramStart"/>
-      <w:r>
-        <w:rPr>
-          <w:rFonts w:ascii="ArialMT" w:hAnsi="ArialMT"/>
-        </w:rPr>
-        <w:t>project</w:t>
-      </w:r>
-      <w:proofErr w:type="gramEnd"/>
-      <w:r>
-        <w:rPr>
-          <w:rFonts w:ascii="ArialMT" w:hAnsi="ArialMT"/>
-        </w:rPr>
-        <w:t xml:space="preserve"> </w:t>
-      </w:r>
-    </w:p>
-    <w:p>
-      <w:pPr>
-        <w:pStyle w:val="NormalWeb"/>
-        <w:ind w:left="720"/>
-        <w:rPr>
-          <w:rFonts w:ascii="SymbolMT" w:hAnsi="SymbolMT"/>
-        </w:rPr>
-      </w:pPr>
-      <w:r>
-        <w:rPr>
-          <w:rFonts w:ascii="ArialMT" w:hAnsi="ArialMT"/>
-        </w:rPr>
-        <w:t xml:space="preserve">could run faster? </w:t>
-      </w:r>
-    </w:p>
-    <w:p>
-      <w:pPr>
-        <w:pStyle w:val="NormalWeb"/>
-        <w:numPr>
-          <w:ilvl w:val="0"/>
-          <w:numId w:val="9"/>
-        </w:numPr>
-        <w:rPr>
-          <w:rFonts w:ascii="SymbolMT" w:hAnsi="SymbolMT"/>
-        </w:rPr>
-      </w:pPr>
-      <w:r>
-        <w:rPr>
-          <w:rFonts w:ascii="ArialMT" w:hAnsi="ArialMT"/>
-        </w:rPr>
-        <w:t xml:space="preserve">Would any more information at the beginning of the project been useful for you or the team? </w:t>
-      </w:r>
-    </w:p>
-    <w:p>
-      <w:pPr>
-        <w:pStyle w:val="NormalWeb"/>
-        <w:numPr>
-          <w:ilvl w:val="0"/>
-          <w:numId w:val="9"/>
-        </w:numPr>
-        <w:rPr>
-          <w:rFonts w:ascii="SymbolMT" w:hAnsi="SymbolMT"/>
-        </w:rPr>
-      </w:pPr>
-      <w:r>
-        <w:rPr>
-          <w:rFonts w:ascii="ArialMT" w:hAnsi="ArialMT"/>
-        </w:rPr>
-        <w:t xml:space="preserve">What would your team do differently to better do a project like this if you were assigned </w:t>
-      </w:r>
-      <w:proofErr w:type="gramStart"/>
-      <w:r>
-        <w:rPr>
-          <w:rFonts w:ascii="ArialMT" w:hAnsi="ArialMT"/>
-        </w:rPr>
-        <w:t>a</w:t>
-      </w:r>
-      <w:proofErr w:type="gramEnd"/>
-      <w:r>
-        <w:rPr>
-          <w:rFonts w:ascii="ArialMT" w:hAnsi="ArialMT"/>
-        </w:rPr>
-        <w:t xml:space="preserve"> </w:t>
-      </w:r>
-    </w:p>
-    <w:p>
-      <w:pPr>
-        <w:pStyle w:val="NormalWeb"/>
-        <w:ind w:left="720"/>
-        <w:rPr>
-          <w:rFonts w:ascii="SymbolMT" w:hAnsi="SymbolMT"/>
-        </w:rPr>
-      </w:pPr>
-      <w:r>
-        <w:rPr>
-          <w:rFonts w:ascii="ArialMT" w:hAnsi="ArialMT"/>
-        </w:rPr>
-        <w:t xml:space="preserve">similar one in future weeks? </w:t>
-      </w:r>
-    </w:p>
-    <w:p>
-      <w:pPr>
-        <w:pStyle w:val="NormalWeb"/>
-        <w:numPr>
-          <w:ilvl w:val="0"/>
-          <w:numId w:val="9"/>
-        </w:numPr>
-        <w:rPr>
-          <w:rFonts w:ascii="SymbolMT" w:hAnsi="SymbolMT"/>
-        </w:rPr>
-      </w:pPr>
-      <w:r>
-        <w:rPr>
-          <w:rFonts w:ascii="ArialMT" w:hAnsi="ArialMT"/>
-        </w:rPr>
-        <w:t xml:space="preserve">When doing project task allocations in other units, do you think it is important to look at the </w:t>
-      </w:r>
-    </w:p>
-    <w:p>
-      <w:pPr>
-        <w:pStyle w:val="NormalWeb"/>
-        <w:ind w:left="720"/>
-        <w:rPr>
-          <w:rFonts w:ascii="SymbolMT" w:hAnsi="SymbolMT"/>
-        </w:rPr>
-      </w:pPr>
-      <w:r>
-        <w:rPr>
-          <w:rFonts w:ascii="ArialMT" w:hAnsi="ArialMT"/>
-        </w:rPr>
-        <w:t xml:space="preserve">task dependencies when allocating them and scheduling them? Why? How could team member availabilities and workloads affect this? </w:t>
-      </w:r>
-    </w:p>
-    <w:p/>
-    <w:p/>
-    <w:p/>
-    <w:p>
-      <w:r>
-        <w:t xml:space="preserve">During today lesson I was assigned to create squares, the colouring of the flow chart, noting any constraints that came up with our design and then collaborating with the team to complete the chart. During this I did have to wait for others to finish their tasks before I could complete mine, this was mainly focused on my colouring activity. I wasn’t asked if I had completed anything, but we were waiting on a team member who wasn’t contributing. I think it would have been a bit hard to allocate equally, maybe a volunteering system would’ve helped with any perceived differing workloads. Information at the start of the session would’ve helped particularly around just everyone getting set up on </w:t>
-      </w:r>
-      <w:proofErr w:type="spellStart"/>
-      <w:r>
-        <w:t>lucidchart</w:t>
-      </w:r>
-      <w:proofErr w:type="spellEnd"/>
-      <w:r>
-        <w:t xml:space="preserve"> and </w:t>
-      </w:r>
-      <w:proofErr w:type="spellStart"/>
-      <w:r>
-        <w:t>trello</w:t>
-      </w:r>
-      <w:proofErr w:type="spellEnd"/>
-      <w:r>
-        <w:t xml:space="preserve"> before any activities started and getting verbal confirmation. My team would </w:t>
-      </w:r>
-      <w:r>
-        <w:t>have</w:t>
-      </w:r>
-      <w:r>
-        <w:t xml:space="preserve"> approached this </w:t>
-      </w:r>
-      <w:r>
-        <w:t>differently</w:t>
-      </w:r>
-      <w:r>
-        <w:t>, possibly by using the scrum approach to outline the entire task at the start, and then only starting the actual activity.</w:t>
-      </w:r>
-      <w:r>
-        <w:t xml:space="preserve"> It is important during task allocation activities to think about task dependencies and how that affects allocation and scheduling. For example, different working hours or time zones can impact dates/ and times when people can get together or when confusion on when items are due. Other difficulties may be differing skill levels in the team, and general performance. There is a potential for a domino effect to sink the project. </w:t>
-      </w:r>
-    </w:p>
-    <w:p/>
-    <w:p>
-      <w:r>
-        <w:lastRenderedPageBreak/>
-        <w:t xml:space="preserve">Some observations on </w:t>
-      </w:r>
-      <w:proofErr w:type="spellStart"/>
-      <w:r>
-        <w:t>trello</w:t>
-      </w:r>
-      <w:proofErr w:type="spellEnd"/>
-      <w:r>
-        <w:t xml:space="preserve"> </w:t>
-      </w:r>
-      <w:proofErr w:type="gramStart"/>
-      <w:r>
-        <w:t>is</w:t>
-      </w:r>
-      <w:proofErr w:type="gramEnd"/>
-      <w:r>
-        <w:t xml:space="preserve"> how it could apply to my current corporate role as well as how useful it would be to ensure correct software project design, accountability, highlighting of issues, quality of work. I do intend to incorporate this into different aspects of my life including in-class </w:t>
-      </w:r>
-      <w:proofErr w:type="gramStart"/>
-      <w:r>
-        <w:t>team work</w:t>
-      </w:r>
-      <w:proofErr w:type="gramEnd"/>
-      <w:r>
-        <w:t xml:space="preserve">, assignments, possibly goal planning, and work. I think there could be some increased functionality added to </w:t>
-      </w:r>
-      <w:proofErr w:type="spellStart"/>
-      <w:r>
-        <w:t>trello</w:t>
-      </w:r>
-      <w:proofErr w:type="spellEnd"/>
-      <w:r>
-        <w:t xml:space="preserve">, </w:t>
-      </w:r>
-    </w:p>
+    </w:p>
+    <w:p/>
     <w:sectPr>
       <w:pgSz w:w="11906" w:h="16838"/>
       <w:pgMar w:top="1440" w:right="1440" w:bottom="1440" w:left="1440" w:header="708" w:footer="708" w:gutter="0"/>
@@ -1384,6 +1778,155 @@
     </w:lvl>
   </w:abstractNum>
   <w:abstractNum w:abstractNumId="6" w15:restartNumberingAfterBreak="0">
+    <w:nsid w:val="490051FD"/>
+    <w:multiLevelType w:val="multilevel"/>
+    <w:tmpl w:val="45D42214"/>
+    <w:lvl w:ilvl="0">
+      <w:start w:val="1"/>
+      <w:numFmt w:val="bullet"/>
+      <w:lvlText w:val=""/>
+      <w:lvlJc w:val="left"/>
+      <w:pPr>
+        <w:tabs>
+          <w:tab w:val="num" w:pos="720"/>
+        </w:tabs>
+        <w:ind w:left="720" w:hanging="360"/>
+      </w:pPr>
+      <w:rPr>
+        <w:rFonts w:ascii="Symbol" w:hAnsi="Symbol" w:hint="default"/>
+        <w:sz w:val="20"/>
+      </w:rPr>
+    </w:lvl>
+    <w:lvl w:ilvl="1" w:tentative="1">
+      <w:start w:val="1"/>
+      <w:numFmt w:val="bullet"/>
+      <w:lvlText w:val=""/>
+      <w:lvlJc w:val="left"/>
+      <w:pPr>
+        <w:tabs>
+          <w:tab w:val="num" w:pos="1440"/>
+        </w:tabs>
+        <w:ind w:left="1440" w:hanging="360"/>
+      </w:pPr>
+      <w:rPr>
+        <w:rFonts w:ascii="Symbol" w:hAnsi="Symbol" w:hint="default"/>
+        <w:sz w:val="20"/>
+      </w:rPr>
+    </w:lvl>
+    <w:lvl w:ilvl="2" w:tentative="1">
+      <w:start w:val="1"/>
+      <w:numFmt w:val="bullet"/>
+      <w:lvlText w:val=""/>
+      <w:lvlJc w:val="left"/>
+      <w:pPr>
+        <w:tabs>
+          <w:tab w:val="num" w:pos="2160"/>
+        </w:tabs>
+        <w:ind w:left="2160" w:hanging="360"/>
+      </w:pPr>
+      <w:rPr>
+        <w:rFonts w:ascii="Symbol" w:hAnsi="Symbol" w:hint="default"/>
+        <w:sz w:val="20"/>
+      </w:rPr>
+    </w:lvl>
+    <w:lvl w:ilvl="3" w:tentative="1">
+      <w:start w:val="1"/>
+      <w:numFmt w:val="bullet"/>
+      <w:lvlText w:val=""/>
+      <w:lvlJc w:val="left"/>
+      <w:pPr>
+        <w:tabs>
+          <w:tab w:val="num" w:pos="2880"/>
+        </w:tabs>
+        <w:ind w:left="2880" w:hanging="360"/>
+      </w:pPr>
+      <w:rPr>
+        <w:rFonts w:ascii="Symbol" w:hAnsi="Symbol" w:hint="default"/>
+        <w:sz w:val="20"/>
+      </w:rPr>
+    </w:lvl>
+    <w:lvl w:ilvl="4" w:tentative="1">
+      <w:start w:val="1"/>
+      <w:numFmt w:val="bullet"/>
+      <w:lvlText w:val=""/>
+      <w:lvlJc w:val="left"/>
+      <w:pPr>
+        <w:tabs>
+          <w:tab w:val="num" w:pos="3600"/>
+        </w:tabs>
+        <w:ind w:left="3600" w:hanging="360"/>
+      </w:pPr>
+      <w:rPr>
+        <w:rFonts w:ascii="Symbol" w:hAnsi="Symbol" w:hint="default"/>
+        <w:sz w:val="20"/>
+      </w:rPr>
+    </w:lvl>
+    <w:lvl w:ilvl="5" w:tentative="1">
+      <w:start w:val="1"/>
+      <w:numFmt w:val="bullet"/>
+      <w:lvlText w:val=""/>
+      <w:lvlJc w:val="left"/>
+      <w:pPr>
+        <w:tabs>
+          <w:tab w:val="num" w:pos="4320"/>
+        </w:tabs>
+        <w:ind w:left="4320" w:hanging="360"/>
+      </w:pPr>
+      <w:rPr>
+        <w:rFonts w:ascii="Symbol" w:hAnsi="Symbol" w:hint="default"/>
+        <w:sz w:val="20"/>
+      </w:rPr>
+    </w:lvl>
+    <w:lvl w:ilvl="6" w:tentative="1">
+      <w:start w:val="1"/>
+      <w:numFmt w:val="bullet"/>
+      <w:lvlText w:val=""/>
+      <w:lvlJc w:val="left"/>
+      <w:pPr>
+        <w:tabs>
+          <w:tab w:val="num" w:pos="5040"/>
+        </w:tabs>
+        <w:ind w:left="5040" w:hanging="360"/>
+      </w:pPr>
+      <w:rPr>
+        <w:rFonts w:ascii="Symbol" w:hAnsi="Symbol" w:hint="default"/>
+        <w:sz w:val="20"/>
+      </w:rPr>
+    </w:lvl>
+    <w:lvl w:ilvl="7" w:tentative="1">
+      <w:start w:val="1"/>
+      <w:numFmt w:val="bullet"/>
+      <w:lvlText w:val=""/>
+      <w:lvlJc w:val="left"/>
+      <w:pPr>
+        <w:tabs>
+          <w:tab w:val="num" w:pos="5760"/>
+        </w:tabs>
+        <w:ind w:left="5760" w:hanging="360"/>
+      </w:pPr>
+      <w:rPr>
+        <w:rFonts w:ascii="Symbol" w:hAnsi="Symbol" w:hint="default"/>
+        <w:sz w:val="20"/>
+      </w:rPr>
+    </w:lvl>
+    <w:lvl w:ilvl="8" w:tentative="1">
+      <w:start w:val="1"/>
+      <w:numFmt w:val="bullet"/>
+      <w:lvlText w:val=""/>
+      <w:lvlJc w:val="left"/>
+      <w:pPr>
+        <w:tabs>
+          <w:tab w:val="num" w:pos="6480"/>
+        </w:tabs>
+        <w:ind w:left="6480" w:hanging="360"/>
+      </w:pPr>
+      <w:rPr>
+        <w:rFonts w:ascii="Symbol" w:hAnsi="Symbol" w:hint="default"/>
+        <w:sz w:val="20"/>
+      </w:rPr>
+    </w:lvl>
+  </w:abstractNum>
+  <w:abstractNum w:abstractNumId="7" w15:restartNumberingAfterBreak="0">
     <w:nsid w:val="56F53DCA"/>
     <w:multiLevelType w:val="hybridMultilevel"/>
     <w:tmpl w:val="12581CDC"/>
@@ -1495,7 +2038,7 @@
       </w:rPr>
     </w:lvl>
   </w:abstractNum>
-  <w:abstractNum w:abstractNumId="7" w15:restartNumberingAfterBreak="0">
+  <w:abstractNum w:abstractNumId="8" w15:restartNumberingAfterBreak="0">
     <w:nsid w:val="60630381"/>
     <w:multiLevelType w:val="multilevel"/>
     <w:tmpl w:val="2E3C0828"/>
@@ -1644,7 +2187,7 @@
       </w:rPr>
     </w:lvl>
   </w:abstractNum>
-  <w:abstractNum w:abstractNumId="8" w15:restartNumberingAfterBreak="0">
+  <w:abstractNum w:abstractNumId="9" w15:restartNumberingAfterBreak="0">
     <w:nsid w:val="661B641B"/>
     <w:multiLevelType w:val="multilevel"/>
     <w:tmpl w:val="6A3AC580"/>
@@ -1797,7 +2340,7 @@
     <w:abstractNumId w:val="1"/>
   </w:num>
   <w:num w:numId="2">
-    <w:abstractNumId w:val="6"/>
+    <w:abstractNumId w:val="7"/>
   </w:num>
   <w:num w:numId="3">
     <w:abstractNumId w:val="3"/>
@@ -1815,10 +2358,13 @@
     <w:abstractNumId w:val="0"/>
   </w:num>
   <w:num w:numId="8">
+    <w:abstractNumId w:val="9"/>
+  </w:num>
+  <w:num w:numId="9">
     <w:abstractNumId w:val="8"/>
   </w:num>
-  <w:num w:numId="9">
-    <w:abstractNumId w:val="7"/>
+  <w:num w:numId="10">
+    <w:abstractNumId w:val="6"/>
   </w:num>
 </w:numbering>
 </file>

</xml_diff>

<commit_message>
log book week 7
</commit_message>
<xml_diff>
--- a/Log Book - COMP1050.docx
+++ b/Log Book - COMP1050.docx
@@ -1034,16 +1034,269 @@
         <w:pStyle w:val="ListParagraph"/>
         <w:spacing w:before="100" w:beforeAutospacing="1" w:after="100" w:afterAutospacing="1"/>
         <w:rPr>
+          <w:rFonts w:ascii="ArialMT" w:eastAsia="Times New Roman" w:hAnsi="ArialMT" w:cs="Times New Roman"/>
+          <w:lang w:eastAsia="en-GB"/>
+        </w:rPr>
+      </w:pPr>
+      <w:r>
+        <w:rPr>
+          <w:rFonts w:ascii="ArialMT" w:eastAsia="Times New Roman" w:hAnsi="ArialMT" w:cs="Times New Roman"/>
+          <w:lang w:eastAsia="en-GB"/>
+        </w:rPr>
+        <w:t>Overall, feeling quite happy with the group and how we are progressing.</w:t>
+      </w:r>
+    </w:p>
+    <w:p>
+      <w:pPr>
+        <w:pStyle w:val="ListParagraph"/>
+        <w:spacing w:before="100" w:beforeAutospacing="1" w:after="100" w:afterAutospacing="1"/>
+        <w:rPr>
+          <w:rFonts w:ascii="ArialMT" w:eastAsia="Times New Roman" w:hAnsi="ArialMT" w:cs="Times New Roman"/>
+          <w:lang w:eastAsia="en-GB"/>
+        </w:rPr>
+      </w:pPr>
+    </w:p>
+    <w:p>
+      <w:pPr>
+        <w:pStyle w:val="ListParagraph"/>
+        <w:spacing w:before="100" w:beforeAutospacing="1" w:after="100" w:afterAutospacing="1"/>
+        <w:rPr>
+          <w:rFonts w:ascii="ArialMT" w:eastAsia="Times New Roman" w:hAnsi="ArialMT" w:cs="Times New Roman"/>
+          <w:lang w:eastAsia="en-GB"/>
+        </w:rPr>
+      </w:pPr>
+    </w:p>
+    <w:p>
+      <w:pPr>
+        <w:pStyle w:val="ListParagraph"/>
+        <w:spacing w:before="100" w:beforeAutospacing="1" w:after="100" w:afterAutospacing="1"/>
+        <w:rPr>
+          <w:rFonts w:ascii="ArialMT" w:eastAsia="Times New Roman" w:hAnsi="ArialMT" w:cs="Times New Roman"/>
+          <w:lang w:eastAsia="en-GB"/>
+        </w:rPr>
+      </w:pPr>
+    </w:p>
+    <w:p>
+      <w:pPr>
+        <w:pStyle w:val="ListParagraph"/>
+        <w:spacing w:before="100" w:beforeAutospacing="1" w:after="100" w:afterAutospacing="1"/>
+        <w:rPr>
+          <w:rFonts w:ascii="ArialMT" w:eastAsia="Times New Roman" w:hAnsi="ArialMT" w:cs="Times New Roman"/>
+          <w:lang w:eastAsia="en-GB"/>
+        </w:rPr>
+      </w:pPr>
+      <w:r>
+        <w:rPr>
+          <w:rFonts w:ascii="ArialMT" w:eastAsia="Times New Roman" w:hAnsi="ArialMT" w:cs="Times New Roman"/>
+          <w:lang w:eastAsia="en-GB"/>
+        </w:rPr>
+        <w:t>Logbook week 7 –</w:t>
+      </w:r>
+    </w:p>
+    <w:p>
+      <w:pPr>
+        <w:spacing w:before="100" w:beforeAutospacing="1" w:after="100" w:afterAutospacing="1"/>
+        <w:rPr>
           <w:rFonts w:ascii="Times New Roman" w:eastAsia="Times New Roman" w:hAnsi="Times New Roman" w:cs="Times New Roman"/>
           <w:lang w:eastAsia="en-GB"/>
         </w:rPr>
       </w:pPr>
       <w:r>
         <w:rPr>
-          <w:rFonts w:ascii="ArialMT" w:eastAsia="Times New Roman" w:hAnsi="ArialMT" w:cs="Times New Roman"/>
-          <w:lang w:eastAsia="en-GB"/>
-        </w:rPr>
-        <w:t>Overall, feeling quite happy with the group and how we are progressing.</w:t>
+          <w:rFonts w:ascii="Times New Roman" w:eastAsia="Times New Roman" w:hAnsi="Times New Roman" w:cs="Times New Roman"/>
+          <w:lang w:eastAsia="en-GB"/>
+        </w:rPr>
+        <w:t xml:space="preserve">The group had some difficulty remembering the necessary information about equivalence </w:t>
+      </w:r>
+      <w:r>
+        <w:rPr>
+          <w:rFonts w:ascii="Times New Roman" w:eastAsia="Times New Roman" w:hAnsi="Times New Roman" w:cs="Times New Roman"/>
+          <w:lang w:eastAsia="en-GB"/>
+        </w:rPr>
+        <w:t xml:space="preserve">classes and so what we came up with was day, month, and year. </w:t>
+      </w:r>
+      <w:r>
+        <w:rPr>
+          <w:rFonts w:ascii="Times New Roman" w:eastAsia="Times New Roman" w:hAnsi="Times New Roman" w:cs="Times New Roman"/>
+          <w:lang w:eastAsia="en-GB"/>
+        </w:rPr>
+        <w:t xml:space="preserve">After completing </w:t>
+      </w:r>
+    </w:p>
+    <w:p>
+      <w:pPr>
+        <w:spacing w:before="100" w:beforeAutospacing="1" w:after="100" w:afterAutospacing="1"/>
+        <w:rPr>
+          <w:rFonts w:ascii="Times New Roman" w:eastAsia="Times New Roman" w:hAnsi="Times New Roman" w:cs="Times New Roman"/>
+          <w:lang w:eastAsia="en-GB"/>
+        </w:rPr>
+      </w:pPr>
+    </w:p>
+    <w:p>
+      <w:pPr>
+        <w:spacing w:before="100" w:beforeAutospacing="1" w:after="100" w:afterAutospacing="1"/>
+        <w:rPr>
+          <w:rFonts w:ascii="Times New Roman" w:eastAsia="Times New Roman" w:hAnsi="Times New Roman" w:cs="Times New Roman"/>
+          <w:lang w:eastAsia="en-GB"/>
+        </w:rPr>
+      </w:pPr>
+      <w:r>
+        <w:rPr>
+          <w:rFonts w:ascii="Times New Roman" w:eastAsia="Times New Roman" w:hAnsi="Times New Roman" w:cs="Times New Roman"/>
+          <w:lang w:eastAsia="en-GB"/>
+        </w:rPr>
+        <w:lastRenderedPageBreak/>
+        <w:t xml:space="preserve">In terms of extra tests, we felt that the given tests covered it quite well aside from a non-leap year test for February, and so one test we came up with was 28/02/2021. </w:t>
+      </w:r>
+    </w:p>
+    <w:p>
+      <w:pPr>
+        <w:spacing w:before="100" w:beforeAutospacing="1" w:after="100" w:afterAutospacing="1"/>
+        <w:rPr>
+          <w:rFonts w:ascii="Times New Roman" w:eastAsia="Times New Roman" w:hAnsi="Times New Roman" w:cs="Times New Roman"/>
+          <w:lang w:eastAsia="en-GB"/>
+        </w:rPr>
+      </w:pPr>
+      <w:r>
+        <w:rPr>
+          <w:rFonts w:ascii="Times New Roman" w:eastAsia="Times New Roman" w:hAnsi="Times New Roman" w:cs="Times New Roman"/>
+          <w:lang w:eastAsia="en-GB"/>
+        </w:rPr>
+        <w:t>Technically speaking none of the tests failed, however, there is four invalid tests and 6 are passing.</w:t>
+      </w:r>
+    </w:p>
+    <w:p>
+      <w:pPr>
+        <w:spacing w:before="100" w:beforeAutospacing="1" w:after="100" w:afterAutospacing="1"/>
+        <w:rPr>
+          <w:rFonts w:ascii="Times New Roman" w:eastAsia="Times New Roman" w:hAnsi="Times New Roman" w:cs="Times New Roman"/>
+          <w:lang w:eastAsia="en-GB"/>
+        </w:rPr>
+      </w:pPr>
+      <w:r>
+        <w:rPr>
+          <w:rFonts w:ascii="Times New Roman" w:eastAsia="Times New Roman" w:hAnsi="Times New Roman" w:cs="Times New Roman"/>
+          <w:lang w:eastAsia="en-GB"/>
+        </w:rPr>
+        <w:t>We think those tests were failing because within the function there was no testing for the day variable, which means that it was accepting any variable given for ‘day’ when certain months have different amounts of days within them.</w:t>
+      </w:r>
+      <w:r>
+        <w:rPr>
+          <w:rFonts w:ascii="Times New Roman" w:eastAsia="Times New Roman" w:hAnsi="Times New Roman" w:cs="Times New Roman"/>
+          <w:lang w:eastAsia="en-GB"/>
+        </w:rPr>
+        <w:t xml:space="preserve"> </w:t>
+      </w:r>
+      <w:r>
+        <w:rPr>
+          <w:rFonts w:ascii="Times New Roman" w:eastAsia="Times New Roman" w:hAnsi="Times New Roman" w:cs="Times New Roman"/>
+          <w:lang w:eastAsia="en-GB"/>
+        </w:rPr>
+        <w:t>Plus, some additional conditions for February when in a leap year, plus when it is out of bounds for all months. The</w:t>
+      </w:r>
+      <w:r>
+        <w:rPr>
+          <w:rFonts w:ascii="Times New Roman" w:eastAsia="Times New Roman" w:hAnsi="Times New Roman" w:cs="Times New Roman"/>
+          <w:lang w:eastAsia="en-GB"/>
+        </w:rPr>
+        <w:t xml:space="preserve"> solution to fixing this problem is adding a condition</w:t>
+      </w:r>
+      <w:r>
+        <w:rPr>
+          <w:rFonts w:ascii="Times New Roman" w:eastAsia="Times New Roman" w:hAnsi="Times New Roman" w:cs="Times New Roman"/>
+          <w:lang w:eastAsia="en-GB"/>
+        </w:rPr>
+        <w:t xml:space="preserve">/array/set </w:t>
+      </w:r>
+      <w:r>
+        <w:rPr>
+          <w:rFonts w:ascii="Times New Roman" w:eastAsia="Times New Roman" w:hAnsi="Times New Roman" w:cs="Times New Roman"/>
+          <w:lang w:eastAsia="en-GB"/>
+        </w:rPr>
+        <w:t>for each month so the function knows how many days should be in each</w:t>
+      </w:r>
+      <w:r>
+        <w:rPr>
+          <w:rFonts w:ascii="Times New Roman" w:eastAsia="Times New Roman" w:hAnsi="Times New Roman" w:cs="Times New Roman"/>
+          <w:lang w:eastAsia="en-GB"/>
+        </w:rPr>
+        <w:t>, as well the extra ones for a leap year.</w:t>
+      </w:r>
+    </w:p>
+    <w:p>
+      <w:pPr>
+        <w:spacing w:before="100" w:beforeAutospacing="1" w:after="100" w:afterAutospacing="1"/>
+        <w:rPr>
+          <w:rFonts w:ascii="Times New Roman" w:eastAsia="Times New Roman" w:hAnsi="Times New Roman" w:cs="Times New Roman"/>
+          <w:lang w:eastAsia="en-GB"/>
+        </w:rPr>
+      </w:pPr>
+      <w:r>
+        <w:rPr>
+          <w:rFonts w:ascii="Times New Roman" w:eastAsia="Times New Roman" w:hAnsi="Times New Roman" w:cs="Times New Roman"/>
+          <w:lang w:eastAsia="en-GB"/>
+        </w:rPr>
+        <w:t>In terms of the 1752 case, it was when Britain changed calendars meaning days were missing from September, and therefore an additional condition would need to be added for this.</w:t>
+      </w:r>
+    </w:p>
+    <w:p>
+      <w:pPr>
+        <w:spacing w:before="100" w:beforeAutospacing="1" w:after="100" w:afterAutospacing="1"/>
+        <w:rPr>
+          <w:rFonts w:ascii="Times New Roman" w:eastAsia="Times New Roman" w:hAnsi="Times New Roman" w:cs="Times New Roman"/>
+          <w:lang w:eastAsia="en-GB"/>
+        </w:rPr>
+      </w:pPr>
+      <w:r>
+        <w:rPr>
+          <w:rFonts w:ascii="Times New Roman" w:eastAsia="Times New Roman" w:hAnsi="Times New Roman" w:cs="Times New Roman"/>
+          <w:lang w:eastAsia="en-GB"/>
+        </w:rPr>
+        <w:t xml:space="preserve">From a group perspective Colm was ill, so was quite </w:t>
+      </w:r>
+      <w:r>
+        <w:rPr>
+          <w:rFonts w:ascii="Times New Roman" w:eastAsia="Times New Roman" w:hAnsi="Times New Roman" w:cs="Times New Roman"/>
+          <w:lang w:eastAsia="en-GB"/>
+        </w:rPr>
+        <w:t xml:space="preserve">a bit more difficult to sort out some of git issues we were having. We had a merge conflict which slowed us down quite a bit and so I tried investigating why the error was occurring and it seems to be another team member updated a git file that I was responsible for uploading. After consulting the </w:t>
+      </w:r>
+      <w:r>
+        <w:rPr>
+          <w:rFonts w:ascii="Times New Roman" w:eastAsia="Times New Roman" w:hAnsi="Times New Roman" w:cs="Times New Roman"/>
+          <w:lang w:eastAsia="en-GB"/>
+        </w:rPr>
+        <w:t>tutor,</w:t>
+      </w:r>
+      <w:r>
+        <w:rPr>
+          <w:rFonts w:ascii="Times New Roman" w:eastAsia="Times New Roman" w:hAnsi="Times New Roman" w:cs="Times New Roman"/>
+          <w:lang w:eastAsia="en-GB"/>
+        </w:rPr>
+        <w:t xml:space="preserve"> we deleted the folder off my computer, re-cloned the repo and then redid the changes in the file (our answers), and finally pushed it back up to the repo for everyone else to take.</w:t>
+      </w:r>
+      <w:r>
+        <w:rPr>
+          <w:rFonts w:ascii="Times New Roman" w:eastAsia="Times New Roman" w:hAnsi="Times New Roman" w:cs="Times New Roman"/>
+          <w:lang w:eastAsia="en-GB"/>
+        </w:rPr>
+        <w:t xml:space="preserve"> </w:t>
+      </w:r>
+    </w:p>
+    <w:p>
+      <w:pPr>
+        <w:spacing w:before="100" w:beforeAutospacing="1" w:after="100" w:afterAutospacing="1"/>
+        <w:rPr>
+          <w:rFonts w:ascii="Times New Roman" w:eastAsia="Times New Roman" w:hAnsi="Times New Roman" w:cs="Times New Roman"/>
+          <w:lang w:eastAsia="en-GB"/>
+        </w:rPr>
+      </w:pPr>
+      <w:r>
+        <w:rPr>
+          <w:rFonts w:ascii="Times New Roman" w:eastAsia="Times New Roman" w:hAnsi="Times New Roman" w:cs="Times New Roman"/>
+          <w:lang w:eastAsia="en-GB"/>
+        </w:rPr>
+        <w:t>We are working well as a group even though we all have some vastly different personalities.</w:t>
       </w:r>
     </w:p>
     <w:p>

</xml_diff>

<commit_message>
Log Book Week 12
</commit_message>
<xml_diff>
--- a/Log Book - COMP1050.docx
+++ b/Log Book - COMP1050.docx
@@ -875,6 +875,42 @@
         </w:rPr>
         <w:t>Screenshot of commits</w:t>
       </w:r>
+    </w:p>
+    <w:p>
+      <w:pPr>
+        <w:spacing w:before="100" w:beforeAutospacing="1" w:after="100" w:afterAutospacing="1"/>
+        <w:rPr>
+          <w:rFonts w:eastAsia="Times New Roman" w:cstheme="minorHAnsi"/>
+          <w:lang w:eastAsia="en-GB"/>
+        </w:rPr>
+      </w:pPr>
+    </w:p>
+    <w:p>
+      <w:pPr>
+        <w:spacing w:before="100" w:beforeAutospacing="1" w:after="100" w:afterAutospacing="1"/>
+        <w:rPr>
+          <w:rFonts w:eastAsia="Times New Roman" w:cstheme="minorHAnsi"/>
+          <w:lang w:eastAsia="en-GB"/>
+        </w:rPr>
+      </w:pPr>
+    </w:p>
+    <w:p>
+      <w:pPr>
+        <w:spacing w:before="100" w:beforeAutospacing="1" w:after="100" w:afterAutospacing="1"/>
+        <w:rPr>
+          <w:rFonts w:eastAsia="Times New Roman" w:cstheme="minorHAnsi"/>
+          <w:lang w:eastAsia="en-GB"/>
+        </w:rPr>
+      </w:pPr>
+    </w:p>
+    <w:p>
+      <w:pPr>
+        <w:spacing w:before="100" w:beforeAutospacing="1" w:after="100" w:afterAutospacing="1"/>
+        <w:rPr>
+          <w:rFonts w:eastAsia="Times New Roman" w:cstheme="minorHAnsi"/>
+          <w:lang w:eastAsia="en-GB"/>
+        </w:rPr>
+      </w:pPr>
     </w:p>
     <w:p>
       <w:pPr>
@@ -2492,13 +2528,7 @@
         <w:rPr>
           <w:rFonts w:cstheme="minorHAnsi"/>
         </w:rPr>
-        <w:t>Another good week with the group, were able to successfully complete all activities, we were a bit slow, due to no one really directing everyone what they need to do, we all just try</w:t>
-      </w:r>
-      <w:r>
-        <w:rPr>
-          <w:rFonts w:cstheme="minorHAnsi"/>
-        </w:rPr>
-        <w:t xml:space="preserve"> and do it at the same time which does cause some confusion/</w:t>
+        <w:t>Another good week with the group, were able to successfully complete all activities, we were a bit slow, due to no one really directing everyone what they need to do, we all just try and do it at the same time which does cause some confusion/</w:t>
       </w:r>
       <w:r>
         <w:rPr>
@@ -2910,6 +2940,331 @@
         <w:t>Overall, glad I am getting to the end of semester, am getting a bit burnt out between work and university.</w:t>
       </w:r>
     </w:p>
+    <w:p>
+      <w:pPr>
+        <w:rPr>
+          <w:rFonts w:ascii="ArialMT" w:eastAsia="Times New Roman" w:hAnsi="ArialMT" w:cs="Times New Roman"/>
+          <w:lang w:eastAsia="en-GB"/>
+        </w:rPr>
+      </w:pPr>
+    </w:p>
+    <w:p>
+      <w:pPr>
+        <w:rPr>
+          <w:rFonts w:ascii="ArialMT" w:eastAsia="Times New Roman" w:hAnsi="ArialMT" w:cs="Times New Roman"/>
+          <w:lang w:eastAsia="en-GB"/>
+        </w:rPr>
+      </w:pPr>
+    </w:p>
+    <w:p>
+      <w:pPr>
+        <w:rPr>
+          <w:rFonts w:ascii="ArialMT" w:eastAsia="Times New Roman" w:hAnsi="ArialMT" w:cs="Times New Roman"/>
+          <w:lang w:eastAsia="en-GB"/>
+        </w:rPr>
+      </w:pPr>
+    </w:p>
+    <w:p>
+      <w:pPr>
+        <w:rPr>
+          <w:rFonts w:ascii="ArialMT" w:eastAsia="Times New Roman" w:hAnsi="ArialMT" w:cs="Times New Roman"/>
+          <w:lang w:eastAsia="en-GB"/>
+        </w:rPr>
+      </w:pPr>
+    </w:p>
+    <w:p>
+      <w:pPr>
+        <w:rPr>
+          <w:rFonts w:ascii="ArialMT" w:eastAsia="Times New Roman" w:hAnsi="ArialMT" w:cs="Times New Roman"/>
+          <w:lang w:eastAsia="en-GB"/>
+        </w:rPr>
+      </w:pPr>
+    </w:p>
+    <w:p>
+      <w:pPr>
+        <w:rPr>
+          <w:rFonts w:ascii="ArialMT" w:eastAsia="Times New Roman" w:hAnsi="ArialMT" w:cs="Times New Roman"/>
+          <w:lang w:eastAsia="en-GB"/>
+        </w:rPr>
+      </w:pPr>
+    </w:p>
+    <w:p>
+      <w:pPr>
+        <w:rPr>
+          <w:rFonts w:ascii="ArialMT" w:eastAsia="Times New Roman" w:hAnsi="ArialMT" w:cs="Times New Roman"/>
+          <w:lang w:eastAsia="en-GB"/>
+        </w:rPr>
+      </w:pPr>
+      <w:r>
+        <w:rPr>
+          <w:rFonts w:ascii="ArialMT" w:eastAsia="Times New Roman" w:hAnsi="ArialMT" w:cs="Times New Roman"/>
+          <w:lang w:eastAsia="en-GB"/>
+        </w:rPr>
+        <w:t xml:space="preserve">Week 12 – </w:t>
+      </w:r>
+    </w:p>
+    <w:p>
+      <w:pPr>
+        <w:rPr>
+          <w:rFonts w:ascii="ArialMT" w:eastAsia="Times New Roman" w:hAnsi="ArialMT" w:cs="Times New Roman"/>
+          <w:lang w:eastAsia="en-GB"/>
+        </w:rPr>
+      </w:pPr>
+    </w:p>
+    <w:p>
+      <w:pPr>
+        <w:pStyle w:val="NormalWeb"/>
+        <w:numPr>
+          <w:ilvl w:val="0"/>
+          <w:numId w:val="18"/>
+        </w:numPr>
+        <w:spacing w:before="240" w:beforeAutospacing="0" w:after="0" w:afterAutospacing="0"/>
+        <w:textAlignment w:val="baseline"/>
+        <w:rPr>
+          <w:rFonts w:ascii="Arial" w:hAnsi="Arial" w:cs="Arial"/>
+          <w:color w:val="000000"/>
+        </w:rPr>
+      </w:pPr>
+      <w:r>
+        <w:rPr>
+          <w:rFonts w:ascii="Arial" w:hAnsi="Arial" w:cs="Arial"/>
+          <w:color w:val="000000"/>
+        </w:rPr>
+        <w:t>Making sure that everyone contributes, Prompting working as a group, discussion before work,</w:t>
+      </w:r>
+    </w:p>
+    <w:p>
+      <w:pPr>
+        <w:pStyle w:val="NormalWeb"/>
+        <w:numPr>
+          <w:ilvl w:val="0"/>
+          <w:numId w:val="18"/>
+        </w:numPr>
+        <w:spacing w:before="0" w:beforeAutospacing="0" w:after="0" w:afterAutospacing="0"/>
+        <w:textAlignment w:val="baseline"/>
+        <w:rPr>
+          <w:rFonts w:ascii="Arial" w:hAnsi="Arial" w:cs="Arial"/>
+          <w:color w:val="000000"/>
+        </w:rPr>
+      </w:pPr>
+      <w:r>
+        <w:rPr>
+          <w:rFonts w:ascii="Arial" w:hAnsi="Arial" w:cs="Arial"/>
+          <w:color w:val="000000"/>
+        </w:rPr>
+        <w:t>Miro, Trello, Docs, Draw.io, Discord, </w:t>
+      </w:r>
+    </w:p>
+    <w:p>
+      <w:pPr>
+        <w:pStyle w:val="NormalWeb"/>
+        <w:numPr>
+          <w:ilvl w:val="0"/>
+          <w:numId w:val="18"/>
+        </w:numPr>
+        <w:spacing w:before="0" w:beforeAutospacing="0" w:after="0" w:afterAutospacing="0"/>
+        <w:textAlignment w:val="baseline"/>
+        <w:rPr>
+          <w:rFonts w:ascii="Arial" w:hAnsi="Arial" w:cs="Arial"/>
+          <w:color w:val="000000"/>
+        </w:rPr>
+      </w:pPr>
+      <w:r>
+        <w:rPr>
+          <w:rFonts w:ascii="Arial" w:hAnsi="Arial" w:cs="Arial"/>
+          <w:color w:val="000000"/>
+        </w:rPr>
+        <w:t>Stronger leadership, no dominant personality, Initial skill development, Comprehension of lecture slides’</w:t>
+      </w:r>
+    </w:p>
+    <w:p>
+      <w:pPr>
+        <w:pStyle w:val="NormalWeb"/>
+        <w:numPr>
+          <w:ilvl w:val="0"/>
+          <w:numId w:val="18"/>
+        </w:numPr>
+        <w:spacing w:before="0" w:beforeAutospacing="0" w:after="0" w:afterAutospacing="0"/>
+        <w:textAlignment w:val="baseline"/>
+        <w:rPr>
+          <w:rFonts w:ascii="Arial" w:hAnsi="Arial" w:cs="Arial"/>
+          <w:color w:val="000000"/>
+        </w:rPr>
+      </w:pPr>
+      <w:r>
+        <w:rPr>
+          <w:rFonts w:ascii="Arial" w:hAnsi="Arial" w:cs="Arial"/>
+          <w:color w:val="000000"/>
+        </w:rPr>
+        <w:t>Worksheets for weeks 4, 5 and 6, the skills we developed in problem solving were important</w:t>
+      </w:r>
+    </w:p>
+    <w:p>
+      <w:pPr>
+        <w:pStyle w:val="NormalWeb"/>
+        <w:numPr>
+          <w:ilvl w:val="0"/>
+          <w:numId w:val="18"/>
+        </w:numPr>
+        <w:spacing w:before="0" w:beforeAutospacing="0" w:after="0" w:afterAutospacing="0"/>
+        <w:textAlignment w:val="baseline"/>
+        <w:rPr>
+          <w:rFonts w:ascii="Arial" w:hAnsi="Arial" w:cs="Arial"/>
+          <w:color w:val="000000"/>
+        </w:rPr>
+      </w:pPr>
+      <w:r>
+        <w:rPr>
+          <w:rFonts w:ascii="Arial" w:hAnsi="Arial" w:cs="Arial"/>
+          <w:color w:val="000000"/>
+        </w:rPr>
+        <w:lastRenderedPageBreak/>
+        <w:t>The more challenging weeks were 8, 9 and 10, the architecture was good challenging as these were topics that were new but interesting,</w:t>
+      </w:r>
+    </w:p>
+    <w:p>
+      <w:pPr>
+        <w:pStyle w:val="NormalWeb"/>
+        <w:numPr>
+          <w:ilvl w:val="0"/>
+          <w:numId w:val="18"/>
+        </w:numPr>
+        <w:spacing w:before="0" w:beforeAutospacing="0" w:after="240" w:afterAutospacing="0"/>
+        <w:textAlignment w:val="baseline"/>
+        <w:rPr>
+          <w:rFonts w:ascii="Arial" w:hAnsi="Arial" w:cs="Arial"/>
+          <w:color w:val="000000"/>
+        </w:rPr>
+      </w:pPr>
+      <w:r>
+        <w:rPr>
+          <w:rFonts w:ascii="Arial" w:hAnsi="Arial" w:cs="Arial"/>
+          <w:color w:val="000000"/>
+        </w:rPr>
+        <w:t>Having a stronger sense of leadership but nothing else,</w:t>
+      </w:r>
+    </w:p>
+    <w:p>
+      <w:pPr>
+        <w:rPr>
+          <w:rFonts w:ascii="ArialMT" w:eastAsia="Times New Roman" w:hAnsi="ArialMT" w:cs="Times New Roman"/>
+          <w:lang w:eastAsia="en-GB"/>
+        </w:rPr>
+      </w:pPr>
+    </w:p>
+    <w:p>
+      <w:pPr>
+        <w:rPr>
+          <w:rFonts w:ascii="ArialMT" w:eastAsia="Times New Roman" w:hAnsi="ArialMT" w:cs="Times New Roman"/>
+          <w:lang w:eastAsia="en-GB"/>
+        </w:rPr>
+      </w:pPr>
+    </w:p>
+    <w:p>
+      <w:pPr>
+        <w:rPr>
+          <w:rFonts w:ascii="ArialMT" w:eastAsia="Times New Roman" w:hAnsi="ArialMT" w:cs="Times New Roman"/>
+          <w:lang w:eastAsia="en-GB"/>
+        </w:rPr>
+      </w:pPr>
+      <w:r>
+        <w:rPr>
+          <w:rFonts w:ascii="ArialMT" w:eastAsia="Times New Roman" w:hAnsi="ArialMT" w:cs="Times New Roman"/>
+          <w:lang w:eastAsia="en-GB"/>
+        </w:rPr>
+        <w:t>I’ve</w:t>
+      </w:r>
+      <w:r>
+        <w:rPr>
+          <w:rFonts w:ascii="ArialMT" w:eastAsia="Times New Roman" w:hAnsi="ArialMT" w:cs="Times New Roman"/>
+          <w:lang w:eastAsia="en-GB"/>
+        </w:rPr>
+        <w:t xml:space="preserve"> had a very good group this semester, the only thing I would change is having a very clear leader, I found our allocation this semester wasn’t a natural leader and admitted that he could’ve done better. He was a very good group member, but just struggled with the delegation/organisational side of things. But is </w:t>
+      </w:r>
+      <w:r>
+        <w:rPr>
+          <w:rFonts w:ascii="ArialMT" w:eastAsia="Times New Roman" w:hAnsi="ArialMT" w:cs="Times New Roman"/>
+          <w:lang w:eastAsia="en-GB"/>
+        </w:rPr>
+        <w:t>aware</w:t>
+      </w:r>
+      <w:r>
+        <w:rPr>
+          <w:rFonts w:ascii="ArialMT" w:eastAsia="Times New Roman" w:hAnsi="ArialMT" w:cs="Times New Roman"/>
+          <w:lang w:eastAsia="en-GB"/>
+        </w:rPr>
+        <w:t xml:space="preserve"> of his short comings and will be able to improve for next time.</w:t>
+      </w:r>
+    </w:p>
+    <w:p>
+      <w:pPr>
+        <w:rPr>
+          <w:rFonts w:ascii="ArialMT" w:eastAsia="Times New Roman" w:hAnsi="ArialMT" w:cs="Times New Roman"/>
+          <w:lang w:eastAsia="en-GB"/>
+        </w:rPr>
+      </w:pPr>
+    </w:p>
+    <w:p>
+      <w:pPr>
+        <w:rPr>
+          <w:rFonts w:ascii="ArialMT" w:eastAsia="Times New Roman" w:hAnsi="ArialMT" w:cs="Times New Roman"/>
+          <w:lang w:eastAsia="en-GB"/>
+        </w:rPr>
+      </w:pPr>
+      <w:r>
+        <w:rPr>
+          <w:rFonts w:ascii="ArialMT" w:eastAsia="Times New Roman" w:hAnsi="ArialMT" w:cs="Times New Roman"/>
+          <w:lang w:eastAsia="en-GB"/>
+        </w:rPr>
+        <w:t>I have enjoyed the unit, but I did find the lectures could be a lot better.</w:t>
+      </w:r>
+    </w:p>
+    <w:p>
+      <w:pPr>
+        <w:rPr>
+          <w:rFonts w:ascii="ArialMT" w:eastAsia="Times New Roman" w:hAnsi="ArialMT" w:cs="Times New Roman"/>
+          <w:lang w:eastAsia="en-GB"/>
+        </w:rPr>
+      </w:pPr>
+    </w:p>
+    <w:p>
+      <w:pPr>
+        <w:rPr>
+          <w:rFonts w:ascii="ArialMT" w:eastAsia="Times New Roman" w:hAnsi="ArialMT" w:cs="Times New Roman"/>
+          <w:lang w:eastAsia="en-GB"/>
+        </w:rPr>
+      </w:pPr>
+      <w:r>
+        <w:rPr>
+          <w:rFonts w:ascii="ArialMT" w:eastAsia="Times New Roman" w:hAnsi="ArialMT" w:cs="Times New Roman"/>
+          <w:lang w:eastAsia="en-GB"/>
+        </w:rPr>
+        <w:t>Would be happy to work with this group again in future units.</w:t>
+      </w:r>
+    </w:p>
+    <w:p>
+      <w:pPr>
+        <w:rPr>
+          <w:rFonts w:ascii="ArialMT" w:eastAsia="Times New Roman" w:hAnsi="ArialMT" w:cs="Times New Roman"/>
+          <w:lang w:eastAsia="en-GB"/>
+        </w:rPr>
+      </w:pPr>
+    </w:p>
+    <w:p>
+      <w:pPr>
+        <w:rPr>
+          <w:rFonts w:ascii="ArialMT" w:eastAsia="Times New Roman" w:hAnsi="ArialMT" w:cs="Times New Roman"/>
+          <w:lang w:eastAsia="en-GB"/>
+        </w:rPr>
+      </w:pPr>
+      <w:r>
+        <w:rPr>
+          <w:rFonts w:ascii="ArialMT" w:eastAsia="Times New Roman" w:hAnsi="ArialMT" w:cs="Times New Roman"/>
+          <w:lang w:eastAsia="en-GB"/>
+        </w:rPr>
+        <w:t>Do need to allocate time to assignments to be able to complete on time.</w:t>
+      </w:r>
+    </w:p>
     <w:sectPr>
       <w:pgSz w:w="11906" w:h="16838"/>
       <w:pgMar w:top="1440" w:right="1440" w:bottom="1440" w:left="1440" w:header="708" w:footer="708" w:gutter="0"/>
@@ -4347,6 +4702,111 @@
     </w:lvl>
   </w:abstractNum>
   <w:abstractNum w:abstractNumId="12" w15:restartNumberingAfterBreak="0">
+    <w:nsid w:val="4F6F12F1"/>
+    <w:multiLevelType w:val="multilevel"/>
+    <w:tmpl w:val="BB124660"/>
+    <w:lvl w:ilvl="0">
+      <w:start w:val="1"/>
+      <w:numFmt w:val="decimal"/>
+      <w:lvlText w:val="%1."/>
+      <w:lvlJc w:val="left"/>
+      <w:pPr>
+        <w:tabs>
+          <w:tab w:val="num" w:pos="720"/>
+        </w:tabs>
+        <w:ind w:left="720" w:hanging="360"/>
+      </w:pPr>
+    </w:lvl>
+    <w:lvl w:ilvl="1" w:tentative="1">
+      <w:numFmt w:val="decimal"/>
+      <w:lvlText w:val="%2."/>
+      <w:lvlJc w:val="left"/>
+      <w:pPr>
+        <w:tabs>
+          <w:tab w:val="num" w:pos="1440"/>
+        </w:tabs>
+        <w:ind w:left="1440" w:hanging="360"/>
+      </w:pPr>
+    </w:lvl>
+    <w:lvl w:ilvl="2" w:tentative="1">
+      <w:numFmt w:val="decimal"/>
+      <w:lvlText w:val="%3."/>
+      <w:lvlJc w:val="left"/>
+      <w:pPr>
+        <w:tabs>
+          <w:tab w:val="num" w:pos="2160"/>
+        </w:tabs>
+        <w:ind w:left="2160" w:hanging="360"/>
+      </w:pPr>
+    </w:lvl>
+    <w:lvl w:ilvl="3" w:tentative="1">
+      <w:numFmt w:val="decimal"/>
+      <w:lvlText w:val="%4."/>
+      <w:lvlJc w:val="left"/>
+      <w:pPr>
+        <w:tabs>
+          <w:tab w:val="num" w:pos="2880"/>
+        </w:tabs>
+        <w:ind w:left="2880" w:hanging="360"/>
+      </w:pPr>
+    </w:lvl>
+    <w:lvl w:ilvl="4" w:tentative="1">
+      <w:numFmt w:val="decimal"/>
+      <w:lvlText w:val="%5."/>
+      <w:lvlJc w:val="left"/>
+      <w:pPr>
+        <w:tabs>
+          <w:tab w:val="num" w:pos="3600"/>
+        </w:tabs>
+        <w:ind w:left="3600" w:hanging="360"/>
+      </w:pPr>
+    </w:lvl>
+    <w:lvl w:ilvl="5" w:tentative="1">
+      <w:numFmt w:val="decimal"/>
+      <w:lvlText w:val="%6."/>
+      <w:lvlJc w:val="left"/>
+      <w:pPr>
+        <w:tabs>
+          <w:tab w:val="num" w:pos="4320"/>
+        </w:tabs>
+        <w:ind w:left="4320" w:hanging="360"/>
+      </w:pPr>
+    </w:lvl>
+    <w:lvl w:ilvl="6" w:tentative="1">
+      <w:numFmt w:val="decimal"/>
+      <w:lvlText w:val="%7."/>
+      <w:lvlJc w:val="left"/>
+      <w:pPr>
+        <w:tabs>
+          <w:tab w:val="num" w:pos="5040"/>
+        </w:tabs>
+        <w:ind w:left="5040" w:hanging="360"/>
+      </w:pPr>
+    </w:lvl>
+    <w:lvl w:ilvl="7" w:tentative="1">
+      <w:numFmt w:val="decimal"/>
+      <w:lvlText w:val="%8."/>
+      <w:lvlJc w:val="left"/>
+      <w:pPr>
+        <w:tabs>
+          <w:tab w:val="num" w:pos="5760"/>
+        </w:tabs>
+        <w:ind w:left="5760" w:hanging="360"/>
+      </w:pPr>
+    </w:lvl>
+    <w:lvl w:ilvl="8" w:tentative="1">
+      <w:numFmt w:val="decimal"/>
+      <w:lvlText w:val="%9."/>
+      <w:lvlJc w:val="left"/>
+      <w:pPr>
+        <w:tabs>
+          <w:tab w:val="num" w:pos="6480"/>
+        </w:tabs>
+        <w:ind w:left="6480" w:hanging="360"/>
+      </w:pPr>
+    </w:lvl>
+  </w:abstractNum>
+  <w:abstractNum w:abstractNumId="13" w15:restartNumberingAfterBreak="0">
     <w:nsid w:val="56F53DCA"/>
     <w:multiLevelType w:val="hybridMultilevel"/>
     <w:tmpl w:val="12581CDC"/>
@@ -4458,7 +4918,7 @@
       </w:rPr>
     </w:lvl>
   </w:abstractNum>
-  <w:abstractNum w:abstractNumId="13" w15:restartNumberingAfterBreak="0">
+  <w:abstractNum w:abstractNumId="14" w15:restartNumberingAfterBreak="0">
     <w:nsid w:val="60630381"/>
     <w:multiLevelType w:val="multilevel"/>
     <w:tmpl w:val="2E3C0828"/>
@@ -4607,7 +5067,7 @@
       </w:rPr>
     </w:lvl>
   </w:abstractNum>
-  <w:abstractNum w:abstractNumId="14" w15:restartNumberingAfterBreak="0">
+  <w:abstractNum w:abstractNumId="15" w15:restartNumberingAfterBreak="0">
     <w:nsid w:val="661B641B"/>
     <w:multiLevelType w:val="multilevel"/>
     <w:tmpl w:val="6A3AC580"/>
@@ -4756,7 +5216,7 @@
       </w:rPr>
     </w:lvl>
   </w:abstractNum>
-  <w:abstractNum w:abstractNumId="15" w15:restartNumberingAfterBreak="0">
+  <w:abstractNum w:abstractNumId="16" w15:restartNumberingAfterBreak="0">
     <w:nsid w:val="6DFA5A40"/>
     <w:multiLevelType w:val="multilevel"/>
     <w:tmpl w:val="2AF099C6"/>
@@ -4897,7 +5357,7 @@
       </w:rPr>
     </w:lvl>
   </w:abstractNum>
-  <w:abstractNum w:abstractNumId="16" w15:restartNumberingAfterBreak="0">
+  <w:abstractNum w:abstractNumId="17" w15:restartNumberingAfterBreak="0">
     <w:nsid w:val="6E90468D"/>
     <w:multiLevelType w:val="multilevel"/>
     <w:tmpl w:val="C0FC18FE"/>
@@ -5010,7 +5470,7 @@
     <w:abstractNumId w:val="2"/>
   </w:num>
   <w:num w:numId="2" w16cid:durableId="1741176857">
-    <w:abstractNumId w:val="12"/>
+    <w:abstractNumId w:val="13"/>
   </w:num>
   <w:num w:numId="3" w16cid:durableId="726417144">
     <w:abstractNumId w:val="7"/>
@@ -5028,16 +5488,16 @@
     <w:abstractNumId w:val="0"/>
   </w:num>
   <w:num w:numId="8" w16cid:durableId="1187333389">
-    <w:abstractNumId w:val="14"/>
+    <w:abstractNumId w:val="15"/>
   </w:num>
   <w:num w:numId="9" w16cid:durableId="1957445901">
-    <w:abstractNumId w:val="13"/>
+    <w:abstractNumId w:val="14"/>
   </w:num>
   <w:num w:numId="10" w16cid:durableId="625156931">
     <w:abstractNumId w:val="10"/>
   </w:num>
   <w:num w:numId="11" w16cid:durableId="624196846">
-    <w:abstractNumId w:val="15"/>
+    <w:abstractNumId w:val="16"/>
   </w:num>
   <w:num w:numId="12" w16cid:durableId="1499998889">
     <w:abstractNumId w:val="11"/>
@@ -5055,7 +5515,10 @@
     <w:abstractNumId w:val="5"/>
   </w:num>
   <w:num w:numId="17" w16cid:durableId="321200741">
-    <w:abstractNumId w:val="16"/>
+    <w:abstractNumId w:val="17"/>
+  </w:num>
+  <w:num w:numId="18" w16cid:durableId="840581819">
+    <w:abstractNumId w:val="12"/>
   </w:num>
 </w:numbering>
 </file>

</xml_diff>